<commit_message>
Updated plotly notes and added cars data set
</commit_message>
<xml_diff>
--- a/Plotly tutorial notes.docx
+++ b/Plotly tutorial notes.docx
@@ -3,6 +3,11 @@
 <w:document xmlns:wpc="http://schemas.microsoft.com/office/word/2010/wordprocessingCanvas" xmlns:cx="http://schemas.microsoft.com/office/drawing/2014/chartex" xmlns:cx1="http://schemas.microsoft.com/office/drawing/2015/9/8/chartex" xmlns:mc="http://schemas.openxmlformats.org/markup-compatibility/2006" xmlns:o="urn:schemas-microsoft-com:office:office" xmlns:r="http://schemas.openxmlformats.org/officeDocument/2006/relationships" xmlns:m="http://schemas.openxmlformats.org/officeDocument/2006/math" xmlns:v="urn:schemas-microsoft-com:vml" xmlns:wp14="http://schemas.microsoft.com/office/word/2010/wordprocessingDrawing" xmlns:wp="http://schemas.openxmlformats.org/drawingml/2006/wordprocessingDrawing" xmlns:w10="urn:schemas-microsoft-com:office:word" xmlns:w="http://schemas.openxmlformats.org/wordprocessingml/2006/main" xmlns:w14="http://schemas.microsoft.com/office/word/2010/wordml" xmlns:w15="http://schemas.microsoft.com/office/word/2012/wordml" xmlns:w16se="http://schemas.microsoft.com/office/word/2015/wordml/symex" xmlns:wpg="http://schemas.microsoft.com/office/word/2010/wordprocessingGroup" xmlns:wpi="http://schemas.microsoft.com/office/word/2010/wordprocessingInk" xmlns:wne="http://schemas.microsoft.com/office/word/2006/wordml" xmlns:wps="http://schemas.microsoft.com/office/word/2010/wordprocessingShape" mc:Ignorable="w14 w15 w16se wp14">
   <w:body>
     <w:p>
+      <w:r>
+        <w:t>**create data set and a starter script**</w:t>
+      </w:r>
+    </w:p>
+    <w:p>
       <w:proofErr w:type="spellStart"/>
       <w:r>
         <w:t>Plotly</w:t>
@@ -11,7 +16,147 @@
     </w:p>
     <w:p>
       <w:r>
-        <w:t>What</w:t>
+        <w:t>Learning objectives:</w:t>
+      </w:r>
+    </w:p>
+    <w:p>
+      <w:pPr>
+        <w:pStyle w:val="ListParagraph"/>
+        <w:numPr>
+          <w:ilvl w:val="0"/>
+          <w:numId w:val="3"/>
+        </w:numPr>
+      </w:pPr>
+      <w:r>
+        <w:t>Hover information</w:t>
+      </w:r>
+      <w:r>
+        <w:t xml:space="preserve"> (tooltips) </w:t>
+      </w:r>
+      <w:r>
+        <w:sym w:font="Wingdings" w:char="F0E0"/>
+      </w:r>
+      <w:r>
+        <w:t xml:space="preserve"> information layering beyond what is directly plotted</w:t>
+      </w:r>
+      <w:r>
+        <w:sym w:font="Wingdings" w:char="F0E0"/>
+      </w:r>
+      <w:r>
+        <w:t xml:space="preserve"> </w:t>
+      </w:r>
+      <w:proofErr w:type="spellStart"/>
+      <w:r>
+        <w:t>plotly</w:t>
+      </w:r>
+      <w:proofErr w:type="spellEnd"/>
+      <w:r>
+        <w:t xml:space="preserve"> takes info from layers in each object</w:t>
+      </w:r>
+    </w:p>
+    <w:p>
+      <w:pPr>
+        <w:pStyle w:val="ListParagraph"/>
+        <w:numPr>
+          <w:ilvl w:val="0"/>
+          <w:numId w:val="3"/>
+        </w:numPr>
+      </w:pPr>
+      <w:r>
+        <w:t>Zoom in and out/ pan</w:t>
+      </w:r>
+    </w:p>
+    <w:p>
+      <w:pPr>
+        <w:pStyle w:val="ListParagraph"/>
+        <w:numPr>
+          <w:ilvl w:val="0"/>
+          <w:numId w:val="3"/>
+        </w:numPr>
+      </w:pPr>
+      <w:r>
+        <w:t>3D visualisations</w:t>
+      </w:r>
+    </w:p>
+    <w:p>
+      <w:pPr>
+        <w:pStyle w:val="ListParagraph"/>
+        <w:numPr>
+          <w:ilvl w:val="0"/>
+          <w:numId w:val="3"/>
+        </w:numPr>
+      </w:pPr>
+      <w:r>
+        <w:t xml:space="preserve">Repurposing </w:t>
+      </w:r>
+      <w:proofErr w:type="spellStart"/>
+      <w:r>
+        <w:t>ggplot</w:t>
+      </w:r>
+      <w:proofErr w:type="spellEnd"/>
+      <w:r>
+        <w:t xml:space="preserve"> code </w:t>
+      </w:r>
+      <w:proofErr w:type="spellStart"/>
+      <w:r>
+        <w:t>ggplotly</w:t>
+      </w:r>
+      <w:proofErr w:type="spellEnd"/>
+      <w:r>
+        <w:t xml:space="preserve">(), </w:t>
+      </w:r>
+      <w:r>
+        <w:sym w:font="Wingdings" w:char="F0E0"/>
+      </w:r>
+      <w:r>
+        <w:t xml:space="preserve"> simple and little code</w:t>
+      </w:r>
+    </w:p>
+    <w:p>
+      <w:pPr>
+        <w:pStyle w:val="ListParagraph"/>
+        <w:numPr>
+          <w:ilvl w:val="0"/>
+          <w:numId w:val="3"/>
+        </w:numPr>
+      </w:pPr>
+      <w:r>
+        <w:t>Filtering</w:t>
+      </w:r>
+    </w:p>
+    <w:p>
+      <w:pPr>
+        <w:pStyle w:val="ListParagraph"/>
+        <w:numPr>
+          <w:ilvl w:val="0"/>
+          <w:numId w:val="3"/>
+        </w:numPr>
+      </w:pPr>
+      <w:r>
+        <w:t>Heat maps</w:t>
+      </w:r>
+    </w:p>
+    <w:p/>
+    <w:p/>
+    <w:p>
+      <w:proofErr w:type="gramStart"/>
+      <w:r>
+        <w:t>W</w:t>
+      </w:r>
+      <w:commentRangeStart w:id="0"/>
+      <w:r>
+        <w:t>h</w:t>
+      </w:r>
+      <w:commentRangeEnd w:id="0"/>
+      <w:proofErr w:type="gramEnd"/>
+      <w:r>
+        <w:rPr>
+          <w:rStyle w:val="CommentReference"/>
+        </w:rPr>
+        <w:commentReference w:id="0"/>
+      </w:r>
+      <w:r>
+        <w:t>at</w:t>
       </w:r>
     </w:p>
     <w:p>
@@ -41,6 +186,33 @@
       <w:r>
         <w:t xml:space="preserve"> graphing library</w:t>
       </w:r>
+      <w:r>
+        <w:t xml:space="preserve"> – wraps </w:t>
+      </w:r>
+      <w:proofErr w:type="spellStart"/>
+      <w:r>
+        <w:t>javascript</w:t>
+      </w:r>
+      <w:proofErr w:type="spellEnd"/>
+      <w:r>
+        <w:t xml:space="preserve"> for multiple codes including R, Python, </w:t>
+      </w:r>
+      <w:proofErr w:type="spellStart"/>
+      <w:r>
+        <w:t>matlab</w:t>
+      </w:r>
+      <w:proofErr w:type="spellEnd"/>
+      <w:r>
+        <w:t xml:space="preserve">, </w:t>
+      </w:r>
+      <w:proofErr w:type="spellStart"/>
+      <w:r>
+        <w:t>javascript</w:t>
+      </w:r>
+      <w:proofErr w:type="spellEnd"/>
+      <w:r>
+        <w:t xml:space="preserve"> </w:t>
+      </w:r>
     </w:p>
     <w:p>
       <w:pPr>
@@ -50,6 +222,27 @@
           <w:numId w:val="2"/>
         </w:numPr>
       </w:pPr>
+      <w:r>
+        <w:t>Browser</w:t>
+      </w:r>
+      <w:r>
+        <w:t>/ html</w:t>
+      </w:r>
+      <w:r>
+        <w:t xml:space="preserve"> based charts and visualisations</w:t>
+      </w:r>
+    </w:p>
+    <w:p>
+      <w:pPr>
+        <w:pStyle w:val="ListParagraph"/>
+        <w:numPr>
+          <w:ilvl w:val="0"/>
+          <w:numId w:val="2"/>
+        </w:numPr>
+      </w:pPr>
+      <w:r>
+        <w:t>Amazing graphics and visualisations</w:t>
+      </w:r>
     </w:p>
     <w:p>
       <w:r>
@@ -65,6 +258,26 @@
         </w:numPr>
       </w:pPr>
       <w:r>
+        <w:t xml:space="preserve">Popular news media (web based) has become very progressive in how they are displaying data (context of </w:t>
+      </w:r>
+      <w:proofErr w:type="spellStart"/>
+      <w:r>
+        <w:t>covid</w:t>
+      </w:r>
+      <w:proofErr w:type="spellEnd"/>
+      <w:r>
+        <w:t>).</w:t>
+      </w:r>
+    </w:p>
+    <w:p>
+      <w:pPr>
+        <w:pStyle w:val="ListParagraph"/>
+        <w:numPr>
+          <w:ilvl w:val="0"/>
+          <w:numId w:val="1"/>
+        </w:numPr>
+      </w:pPr>
+      <w:r>
         <w:t xml:space="preserve">Interactive and can deploy to the web as web-apps </w:t>
       </w:r>
     </w:p>
@@ -89,6 +302,58 @@
         </w:numPr>
       </w:pPr>
       <w:r>
+        <w:t>Can be useful for dense data or high d</w:t>
+      </w:r>
+      <w:commentRangeStart w:id="1"/>
+      <w:r>
+        <w:t>ime</w:t>
+      </w:r>
+      <w:commentRangeEnd w:id="1"/>
+      <w:r>
+        <w:rPr>
+          <w:rStyle w:val="CommentReference"/>
+        </w:rPr>
+        <w:commentReference w:id="1"/>
+      </w:r>
+      <w:r>
+        <w:t xml:space="preserve">nsionality data </w:t>
+      </w:r>
+      <w:r>
+        <w:sym w:font="Wingdings" w:char="F0E0"/>
+      </w:r>
+      <w:r>
+        <w:t xml:space="preserve"> zooming and filtering</w:t>
+      </w:r>
+    </w:p>
+    <w:p>
+      <w:pPr>
+        <w:pStyle w:val="ListParagraph"/>
+        <w:numPr>
+          <w:ilvl w:val="0"/>
+          <w:numId w:val="1"/>
+        </w:numPr>
+      </w:pPr>
+      <w:r>
+        <w:t>Allows the improvement of existing code (</w:t>
+      </w:r>
+      <w:proofErr w:type="spellStart"/>
+      <w:r>
+        <w:t>ggplotly</w:t>
+      </w:r>
+      <w:proofErr w:type="spellEnd"/>
+      <w:r>
+        <w:t>)</w:t>
+      </w:r>
+    </w:p>
+    <w:p>
+      <w:pPr>
+        <w:pStyle w:val="ListParagraph"/>
+        <w:numPr>
+          <w:ilvl w:val="0"/>
+          <w:numId w:val="1"/>
+        </w:numPr>
+      </w:pPr>
+      <w:r>
         <w:t xml:space="preserve">Wide variety of graphs </w:t>
       </w:r>
     </w:p>
@@ -97,17 +362,493 @@
         <w:pStyle w:val="ListParagraph"/>
         <w:numPr>
           <w:ilvl w:val="0"/>
+          <w:numId w:val="2"/>
+        </w:numPr>
+      </w:pPr>
+      <w:r>
+        <w:t xml:space="preserve">Active community and development </w:t>
+      </w:r>
+      <w:r>
+        <w:t>- Open source</w:t>
+      </w:r>
+    </w:p>
+    <w:p>
+      <w:pPr>
+        <w:pStyle w:val="ListParagraph"/>
+        <w:numPr>
+          <w:ilvl w:val="0"/>
           <w:numId w:val="1"/>
         </w:numPr>
       </w:pPr>
       <w:r>
-        <w:t xml:space="preserve">Active community and development </w:t>
+        <w:t xml:space="preserve"> </w:t>
+      </w:r>
+      <w:r>
+        <w:t xml:space="preserve">Static vs. interactive </w:t>
+      </w:r>
+    </w:p>
+    <w:p>
+      <w:pPr>
+        <w:pStyle w:val="ListParagraph"/>
+      </w:pPr>
+      <w:r>
+        <w:t xml:space="preserve">       - </w:t>
+      </w:r>
+      <w:r>
+        <w:t xml:space="preserve">Static useful for reports useful for displaying what you the creator has highlighted </w:t>
+      </w:r>
+    </w:p>
+    <w:p>
+      <w:pPr>
+        <w:pStyle w:val="ListParagraph"/>
+      </w:pPr>
+      <w:r>
+        <w:t xml:space="preserve">       - </w:t>
+      </w:r>
+      <w:r>
+        <w:t xml:space="preserve">User can update an interactive graphic e.g. drill down to specific data points using </w:t>
+      </w:r>
+      <w:r>
+        <w:t xml:space="preserve">                </w:t>
+      </w:r>
+      <w:r>
+        <w:t xml:space="preserve">hover info or focusing on subsets of data by selecting or deselecting groups </w:t>
+      </w:r>
+    </w:p>
+    <w:p>
+      <w:pPr>
+        <w:pStyle w:val="ListParagraph"/>
+      </w:pPr>
+      <w:r>
+        <w:t xml:space="preserve">       - </w:t>
+      </w:r>
+      <w:r>
+        <w:t>Simple interaction improve abi</w:t>
+      </w:r>
+      <w:r>
+        <w:t>lity of data exploration</w:t>
+      </w:r>
+    </w:p>
+    <w:p>
+      <w:r>
+        <w:t xml:space="preserve">- </w:t>
+      </w:r>
+    </w:p>
+    <w:p>
+      <w:pPr>
+        <w:rPr>
+          <w:u w:val="single"/>
+        </w:rPr>
+      </w:pPr>
+      <w:r>
+        <w:rPr>
+          <w:u w:val="single"/>
+        </w:rPr>
+        <w:t>How</w:t>
+      </w:r>
+    </w:p>
+    <w:p>
+      <w:pPr>
+        <w:pStyle w:val="ListParagraph"/>
+        <w:numPr>
+          <w:ilvl w:val="0"/>
+          <w:numId w:val="1"/>
+        </w:numPr>
+      </w:pPr>
+      <w:r>
+        <w:t xml:space="preserve">Can use </w:t>
+      </w:r>
+      <w:proofErr w:type="spellStart"/>
+      <w:r>
+        <w:t>Ggplotly</w:t>
+      </w:r>
+      <w:proofErr w:type="spellEnd"/>
+      <w:r>
+        <w:t xml:space="preserve"> to convert </w:t>
+      </w:r>
+      <w:proofErr w:type="spellStart"/>
+      <w:r>
+        <w:t>ggplot</w:t>
+      </w:r>
+      <w:proofErr w:type="spellEnd"/>
+      <w:r>
+        <w:t xml:space="preserve"> plots to be interactive``` </w:t>
+      </w:r>
+      <w:proofErr w:type="spellStart"/>
+      <w:r>
+        <w:t>ggplotly</w:t>
+      </w:r>
+      <w:proofErr w:type="spellEnd"/>
+      <w:r>
+        <w:t>(static)```</w:t>
+      </w:r>
+    </w:p>
+    <w:p>
+      <w:pPr>
+        <w:pStyle w:val="ListParagraph"/>
+        <w:numPr>
+          <w:ilvl w:val="0"/>
+          <w:numId w:val="1"/>
+        </w:numPr>
+      </w:pPr>
+    </w:p>
+    <w:p>
+      <w:pPr>
+        <w:rPr>
+          <w:u w:val="single"/>
+        </w:rPr>
+      </w:pPr>
+      <w:r>
+        <w:rPr>
+          <w:u w:val="single"/>
+        </w:rPr>
+        <w:t>Note</w:t>
+      </w:r>
+    </w:p>
+    <w:p>
+      <w:pPr>
+        <w:pStyle w:val="ListParagraph"/>
+        <w:numPr>
+          <w:ilvl w:val="0"/>
+          <w:numId w:val="1"/>
+        </w:numPr>
+        <w:rPr>
+          <w:u w:val="single"/>
+        </w:rPr>
+      </w:pPr>
+      <w:r>
+        <w:t xml:space="preserve">Interactivity doesn’t equal good graphic </w:t>
+      </w:r>
+      <w:r>
+        <w:sym w:font="Wingdings" w:char="F0E0"/>
+      </w:r>
+      <w:r>
+        <w:t xml:space="preserve"> refer to best practices of data visualisation, think about syntax and design principles </w:t>
+      </w:r>
+    </w:p>
+    <w:p>
+      <w:pPr>
+        <w:pStyle w:val="ListParagraph"/>
+        <w:numPr>
+          <w:ilvl w:val="0"/>
+          <w:numId w:val="1"/>
+        </w:numPr>
+        <w:rPr>
+          <w:u w:val="single"/>
+        </w:rPr>
+      </w:pPr>
+      <w:r>
+        <w:t xml:space="preserve">Not all </w:t>
+      </w:r>
+      <w:proofErr w:type="spellStart"/>
+      <w:r>
+        <w:t>ggplot</w:t>
+      </w:r>
+      <w:proofErr w:type="spellEnd"/>
+      <w:r>
+        <w:t xml:space="preserve"> can be converted to </w:t>
+      </w:r>
+      <w:proofErr w:type="spellStart"/>
+      <w:r>
+        <w:t>plotly</w:t>
+      </w:r>
+      <w:proofErr w:type="spellEnd"/>
+      <w:r>
+        <w:t xml:space="preserve"> objects</w:t>
+      </w:r>
+    </w:p>
+    <w:p>
+      <w:pPr>
+        <w:rPr>
+          <w:u w:val="single"/>
+        </w:rPr>
+      </w:pPr>
+    </w:p>
+    <w:p>
+      <w:pPr>
+        <w:rPr>
+          <w:u w:val="single"/>
+        </w:rPr>
+      </w:pPr>
+      <w:r>
+        <w:rPr>
+          <w:u w:val="single"/>
+        </w:rPr>
+        <w:t xml:space="preserve">Limitations </w:t>
+      </w:r>
+    </w:p>
+    <w:p>
+      <w:pPr>
+        <w:pStyle w:val="ListParagraph"/>
+        <w:numPr>
+          <w:ilvl w:val="0"/>
+          <w:numId w:val="1"/>
+        </w:numPr>
+        <w:rPr>
+          <w:u w:val="single"/>
+        </w:rPr>
+      </w:pPr>
+    </w:p>
+    <w:p>
+      <w:pPr>
+        <w:rPr>
+          <w:u w:val="single"/>
+        </w:rPr>
+      </w:pPr>
+    </w:p>
+    <w:p>
+      <w:pPr>
+        <w:rPr>
+          <w:u w:val="single"/>
+        </w:rPr>
+      </w:pPr>
+    </w:p>
+    <w:p>
+      <w:pPr>
+        <w:rPr>
+          <w:u w:val="single"/>
+        </w:rPr>
+      </w:pPr>
+    </w:p>
+    <w:p>
+      <w:pPr>
+        <w:rPr>
+          <w:u w:val="single"/>
+        </w:rPr>
+      </w:pPr>
+      <w:r>
+        <w:rPr>
+          <w:u w:val="single"/>
+        </w:rPr>
+        <w:t>Step 1:</w:t>
+      </w:r>
+    </w:p>
+    <w:p>
+      <w:r>
+        <w:rPr>
+          <w:u w:val="single"/>
+        </w:rPr>
+        <w:t>Data set</w:t>
+      </w:r>
+      <w:r>
+        <w:rPr>
+          <w:u w:val="single"/>
+        </w:rPr>
+        <w:t xml:space="preserve">/ starter </w:t>
+      </w:r>
+      <w:proofErr w:type="gramStart"/>
+      <w:r>
+        <w:rPr>
+          <w:u w:val="single"/>
+        </w:rPr>
+        <w:t>code</w:t>
+      </w:r>
+      <w:r>
+        <w:rPr>
+          <w:u w:val="single"/>
+        </w:rPr>
+        <w:t xml:space="preserve">  </w:t>
+      </w:r>
+      <w:r>
+        <w:t>*</w:t>
+      </w:r>
+      <w:proofErr w:type="gramEnd"/>
+      <w:r>
+        <w:t xml:space="preserve">**iris data set? What are the standard R example data </w:t>
+      </w:r>
+      <w:proofErr w:type="gramStart"/>
+      <w:r>
+        <w:t>sets.</w:t>
+      </w:r>
+      <w:proofErr w:type="gramEnd"/>
+      <w:r>
+        <w:t xml:space="preserve"> (</w:t>
+      </w:r>
+      <w:proofErr w:type="gramStart"/>
+      <w:r>
+        <w:t>diamonds</w:t>
+      </w:r>
+      <w:proofErr w:type="gramEnd"/>
+      <w:r>
+        <w:t xml:space="preserve"> data set is dense)</w:t>
+      </w:r>
+    </w:p>
+    <w:p>
+      <w:pPr>
+        <w:pStyle w:val="ListParagraph"/>
+        <w:numPr>
+          <w:ilvl w:val="0"/>
+          <w:numId w:val="1"/>
+        </w:numPr>
+        <w:rPr>
+          <w:u w:val="single"/>
+        </w:rPr>
+      </w:pPr>
+      <w:r>
+        <w:t>Link to repo to copy it locally and access data set</w:t>
+      </w:r>
+    </w:p>
+    <w:p>
+      <w:pPr>
+        <w:pStyle w:val="ListParagraph"/>
+        <w:numPr>
+          <w:ilvl w:val="0"/>
+          <w:numId w:val="1"/>
+        </w:numPr>
+        <w:rPr>
+          <w:u w:val="single"/>
+        </w:rPr>
+      </w:pPr>
+      <w:r>
+        <w:t xml:space="preserve">Read in data set </w:t>
+      </w:r>
+    </w:p>
+    <w:p>
+      <w:pPr>
+        <w:pStyle w:val="ListParagraph"/>
+        <w:numPr>
+          <w:ilvl w:val="0"/>
+          <w:numId w:val="1"/>
+        </w:numPr>
+      </w:pPr>
+      <w:r>
+        <w:t xml:space="preserve">Explore the data set. </w:t>
+      </w:r>
+    </w:p>
+    <w:p>
+      <w:pPr>
+        <w:pStyle w:val="ListParagraph"/>
+        <w:numPr>
+          <w:ilvl w:val="0"/>
+          <w:numId w:val="1"/>
+        </w:numPr>
+      </w:pPr>
+      <w:r>
+        <w:t>Define how to do this- glimpse()</w:t>
+      </w:r>
+    </w:p>
+    <w:p>
+      <w:pPr>
+        <w:pStyle w:val="ListParagraph"/>
+        <w:numPr>
+          <w:ilvl w:val="0"/>
+          <w:numId w:val="1"/>
+        </w:numPr>
+      </w:pPr>
+      <w:r>
+        <w:t>Outline the parameters of the data set</w:t>
+      </w:r>
+    </w:p>
+    <w:p>
+      <w:pPr>
+        <w:pStyle w:val="ListParagraph"/>
+        <w:numPr>
+          <w:ilvl w:val="0"/>
+          <w:numId w:val="1"/>
+        </w:numPr>
+      </w:pPr>
+      <w:r>
+        <w:t>Find out what the starter code runs (</w:t>
+      </w:r>
+      <w:proofErr w:type="spellStart"/>
+      <w:r>
+        <w:t>ggplotly</w:t>
+      </w:r>
+      <w:proofErr w:type="spellEnd"/>
+      <w:r>
+        <w:t>)</w:t>
+      </w:r>
+    </w:p>
+    <w:p>
+      <w:pPr>
+        <w:pStyle w:val="ListParagraph"/>
+        <w:numPr>
+          <w:ilvl w:val="0"/>
+          <w:numId w:val="1"/>
+        </w:numPr>
+      </w:pPr>
+      <w:r>
+        <w:t xml:space="preserve">Load in/ install </w:t>
+      </w:r>
+      <w:proofErr w:type="spellStart"/>
+      <w:r>
+        <w:t>plotly</w:t>
+      </w:r>
+      <w:proofErr w:type="spellEnd"/>
+      <w:r>
+        <w:t xml:space="preserve"> package</w:t>
       </w:r>
     </w:p>
     <w:p/>
-    <w:p>
-      <w:r>
-        <w:t xml:space="preserve">Static vs. interactive </w:t>
+    <w:p/>
+    <w:p>
+      <w:pPr>
+        <w:rPr>
+          <w:u w:val="single"/>
+        </w:rPr>
+      </w:pPr>
+      <w:proofErr w:type="spellStart"/>
+      <w:proofErr w:type="gramStart"/>
+      <w:r>
+        <w:rPr>
+          <w:u w:val="single"/>
+        </w:rPr>
+        <w:t>g</w:t>
+      </w:r>
+      <w:r>
+        <w:rPr>
+          <w:u w:val="single"/>
+        </w:rPr>
+        <w:t>gplo</w:t>
+      </w:r>
+      <w:commentRangeStart w:id="2"/>
+      <w:r>
+        <w:rPr>
+          <w:u w:val="single"/>
+        </w:rPr>
+        <w:t>tl</w:t>
+      </w:r>
+      <w:commentRangeEnd w:id="2"/>
+      <w:proofErr w:type="gramEnd"/>
+      <w:r>
+        <w:rPr>
+          <w:rStyle w:val="CommentReference"/>
+        </w:rPr>
+        <w:commentReference w:id="2"/>
+      </w:r>
+      <w:r>
+        <w:rPr>
+          <w:u w:val="single"/>
+        </w:rPr>
+        <w:t>y</w:t>
+      </w:r>
+      <w:proofErr w:type="spellEnd"/>
+      <w:r>
+        <w:rPr>
+          <w:u w:val="single"/>
+        </w:rPr>
+        <w:t>()</w:t>
+      </w:r>
+    </w:p>
+    <w:p>
+      <w:r>
+        <w:t xml:space="preserve">** have existing </w:t>
+      </w:r>
+      <w:proofErr w:type="spellStart"/>
+      <w:r>
+        <w:t>ggplot</w:t>
+      </w:r>
+      <w:proofErr w:type="spellEnd"/>
+      <w:r>
+        <w:t xml:space="preserve"> code to apply </w:t>
+      </w:r>
+      <w:proofErr w:type="spellStart"/>
+      <w:r>
+        <w:t>ggplotly</w:t>
+      </w:r>
+      <w:proofErr w:type="spellEnd"/>
+      <w:r>
+        <w:t xml:space="preserve"> too.</w:t>
       </w:r>
     </w:p>
     <w:p>
@@ -117,9 +858,20 @@
           <w:ilvl w:val="0"/>
           <w:numId w:val="1"/>
         </w:numPr>
-      </w:pPr>
-      <w:r>
-        <w:t xml:space="preserve">Static useful for reports useful for displaying what you the creator has highlighted </w:t>
+        <w:rPr>
+          <w:u w:val="single"/>
+        </w:rPr>
+      </w:pPr>
+      <w:r>
+        <w:t xml:space="preserve">Assign </w:t>
+      </w:r>
+      <w:proofErr w:type="spellStart"/>
+      <w:r>
+        <w:t>ggplot</w:t>
+      </w:r>
+      <w:proofErr w:type="spellEnd"/>
+      <w:r>
+        <w:t xml:space="preserve"> code to a variable</w:t>
       </w:r>
     </w:p>
     <w:p>
@@ -129,9 +881,20 @@
           <w:ilvl w:val="0"/>
           <w:numId w:val="1"/>
         </w:numPr>
-      </w:pPr>
-      <w:r>
-        <w:t xml:space="preserve">User can update an interactive graphic e.g. drill down to specific data points using hover info or focusing on subsets of data by selecting or deselecting groups </w:t>
+        <w:rPr>
+          <w:u w:val="single"/>
+        </w:rPr>
+      </w:pPr>
+      <w:r>
+        <w:t xml:space="preserve">Run </w:t>
+      </w:r>
+      <w:proofErr w:type="spellStart"/>
+      <w:r>
+        <w:t>ggplotly</w:t>
+      </w:r>
+      <w:proofErr w:type="spellEnd"/>
+      <w:r>
+        <w:t>(variable)</w:t>
       </w:r>
     </w:p>
     <w:p>
@@ -141,9 +904,18 @@
           <w:ilvl w:val="0"/>
           <w:numId w:val="1"/>
         </w:numPr>
-      </w:pPr>
-      <w:r>
-        <w:t>Simple interaction improve ability of data exploration</w:t>
+        <w:rPr>
+          <w:u w:val="single"/>
+        </w:rPr>
+      </w:pPr>
+      <w:r>
+        <w:t xml:space="preserve">Explore new graphic </w:t>
+      </w:r>
+      <w:r>
+        <w:sym w:font="Wingdings" w:char="F0E0"/>
+      </w:r>
+      <w:r>
+        <w:t xml:space="preserve"> highlight hover info</w:t>
       </w:r>
     </w:p>
     <w:p>
@@ -153,9 +925,467 @@
           <w:ilvl w:val="0"/>
           <w:numId w:val="1"/>
         </w:numPr>
-      </w:pPr>
-      <w:bookmarkStart w:id="0" w:name="_GoBack"/>
-      <w:bookmarkEnd w:id="0"/>
+        <w:rPr>
+          <w:u w:val="single"/>
+        </w:rPr>
+      </w:pPr>
+      <w:r>
+        <w:t xml:space="preserve">Customise hover info using text variable in variable of interest in </w:t>
+      </w:r>
+      <w:proofErr w:type="spellStart"/>
+      <w:r>
+        <w:t>ggplot</w:t>
+      </w:r>
+      <w:proofErr w:type="spellEnd"/>
+      <w:r>
+        <w:t xml:space="preserve"> code e.g. </w:t>
+      </w:r>
+      <w:proofErr w:type="spellStart"/>
+      <w:r>
+        <w:t>geom_point</w:t>
+      </w:r>
+      <w:proofErr w:type="spellEnd"/>
+      <w:r>
+        <w:t>(</w:t>
+      </w:r>
+      <w:proofErr w:type="spellStart"/>
+      <w:r>
+        <w:t>aes</w:t>
+      </w:r>
+      <w:proofErr w:type="spellEnd"/>
+      <w:r>
+        <w:t>(text = paste</w:t>
+      </w:r>
+      <w:commentRangeStart w:id="3"/>
+      <w:r>
+        <w:t>0</w:t>
+      </w:r>
+      <w:commentRangeEnd w:id="3"/>
+      <w:r>
+        <w:rPr>
+          <w:rStyle w:val="CommentReference"/>
+        </w:rPr>
+        <w:commentReference w:id="3"/>
+      </w:r>
+      <w:r>
+        <w:t xml:space="preserve">(variable e.g. </w:t>
+      </w:r>
+      <w:proofErr w:type="spellStart"/>
+      <w:r>
+        <w:t>i.d.</w:t>
+      </w:r>
+      <w:proofErr w:type="spellEnd"/>
+      <w:r>
+        <w:t>, “ \</w:t>
+      </w:r>
+      <w:commentRangeStart w:id="4"/>
+      <w:proofErr w:type="spellStart"/>
+      <w:r>
+        <w:t>nAge</w:t>
+      </w:r>
+      <w:proofErr w:type="spellEnd"/>
+      <w:r>
+        <w:t xml:space="preserve"> : ”, age</w:t>
+      </w:r>
+      <w:commentRangeEnd w:id="4"/>
+      <w:r>
+        <w:rPr>
+          <w:rStyle w:val="CommentReference"/>
+        </w:rPr>
+        <w:commentReference w:id="4"/>
+      </w:r>
+      <w:r>
+        <w:t>))</w:t>
+      </w:r>
+    </w:p>
+    <w:p>
+      <w:pPr>
+        <w:pStyle w:val="ListParagraph"/>
+        <w:numPr>
+          <w:ilvl w:val="0"/>
+          <w:numId w:val="1"/>
+        </w:numPr>
+        <w:rPr>
+          <w:u w:val="single"/>
+        </w:rPr>
+      </w:pPr>
+      <w:r>
+        <w:t xml:space="preserve">Ignore the warning as it is for </w:t>
+      </w:r>
+      <w:proofErr w:type="spellStart"/>
+      <w:r>
+        <w:t>ggplot</w:t>
+      </w:r>
+      <w:proofErr w:type="spellEnd"/>
+      <w:r>
+        <w:t xml:space="preserve"> but not </w:t>
+      </w:r>
+      <w:proofErr w:type="spellStart"/>
+      <w:r>
+        <w:t>ggplotly</w:t>
+      </w:r>
+      <w:proofErr w:type="spellEnd"/>
+      <w:r>
+        <w:t xml:space="preserve"> </w:t>
+      </w:r>
+    </w:p>
+    <w:p>
+      <w:pPr>
+        <w:pStyle w:val="ListParagraph"/>
+        <w:numPr>
+          <w:ilvl w:val="0"/>
+          <w:numId w:val="1"/>
+        </w:numPr>
+        <w:rPr>
+          <w:u w:val="single"/>
+        </w:rPr>
+      </w:pPr>
+      <w:r>
+        <w:t xml:space="preserve">Add tooltip = argument in </w:t>
+      </w:r>
+      <w:proofErr w:type="spellStart"/>
+      <w:r>
+        <w:t>ggplotly</w:t>
+      </w:r>
+      <w:proofErr w:type="spellEnd"/>
+      <w:r>
+        <w:t>() with “text”</w:t>
+      </w:r>
+    </w:p>
+    <w:p>
+      <w:pPr>
+        <w:pStyle w:val="ListParagraph"/>
+        <w:numPr>
+          <w:ilvl w:val="0"/>
+          <w:numId w:val="1"/>
+        </w:numPr>
+        <w:rPr>
+          <w:u w:val="single"/>
+        </w:rPr>
+      </w:pPr>
+      <w:r>
+        <w:t xml:space="preserve">EXTRA: can use pipes from </w:t>
+      </w:r>
+      <w:proofErr w:type="spellStart"/>
+      <w:r>
+        <w:t>dplyr</w:t>
+      </w:r>
+      <w:proofErr w:type="spellEnd"/>
+      <w:r>
+        <w:t xml:space="preserve"> </w:t>
+      </w:r>
+    </w:p>
+    <w:p>
+      <w:pPr>
+        <w:rPr>
+          <w:u w:val="single"/>
+        </w:rPr>
+      </w:pPr>
+    </w:p>
+    <w:p>
+      <w:pPr>
+        <w:rPr>
+          <w:u w:val="single"/>
+        </w:rPr>
+      </w:pPr>
+      <w:r>
+        <w:rPr>
+          <w:u w:val="single"/>
+        </w:rPr>
+        <w:t xml:space="preserve">Save interactive plots </w:t>
+      </w:r>
+      <w:proofErr w:type="spellStart"/>
+      <w:r>
+        <w:t>Htmlwidgets</w:t>
+      </w:r>
+      <w:proofErr w:type="spellEnd"/>
+      <w:r>
+        <w:rPr>
+          <w:u w:val="single"/>
+        </w:rPr>
+        <w:t xml:space="preserve"> </w:t>
+      </w:r>
+    </w:p>
+    <w:p>
+      <w:pPr>
+        <w:pStyle w:val="ListParagraph"/>
+        <w:numPr>
+          <w:ilvl w:val="0"/>
+          <w:numId w:val="1"/>
+        </w:numPr>
+        <w:rPr>
+          <w:u w:val="single"/>
+        </w:rPr>
+      </w:pPr>
+      <w:proofErr w:type="spellStart"/>
+      <w:r>
+        <w:t>htmlwidgets</w:t>
+      </w:r>
+      <w:proofErr w:type="spellEnd"/>
+      <w:r>
+        <w:t xml:space="preserve"> package  </w:t>
+      </w:r>
+    </w:p>
+    <w:p>
+      <w:pPr>
+        <w:pStyle w:val="ListParagraph"/>
+        <w:numPr>
+          <w:ilvl w:val="0"/>
+          <w:numId w:val="1"/>
+        </w:numPr>
+        <w:rPr>
+          <w:u w:val="single"/>
+        </w:rPr>
+      </w:pPr>
+      <w:r>
+        <w:t xml:space="preserve">use the </w:t>
+      </w:r>
+      <w:proofErr w:type="spellStart"/>
+      <w:r>
+        <w:t>saveWidget</w:t>
+      </w:r>
+      <w:proofErr w:type="spellEnd"/>
+      <w:r>
+        <w:t xml:space="preserve">( </w:t>
+      </w:r>
+      <w:proofErr w:type="spellStart"/>
+      <w:r>
+        <w:t>plot_name</w:t>
+      </w:r>
+      <w:proofErr w:type="spellEnd"/>
+      <w:r>
+        <w:t xml:space="preserve">, “assigned_name.html”, </w:t>
+      </w:r>
+      <w:proofErr w:type="spellStart"/>
+      <w:r>
+        <w:t>selfcontained</w:t>
+      </w:r>
+      <w:proofErr w:type="spellEnd"/>
+      <w:r>
+        <w:t xml:space="preserve"> = false, </w:t>
+      </w:r>
+      <w:proofErr w:type="spellStart"/>
+      <w:r>
+        <w:t>libdir</w:t>
+      </w:r>
+      <w:proofErr w:type="spellEnd"/>
+      <w:r>
+        <w:t xml:space="preserve"> = “lib/”)</w:t>
+      </w:r>
+    </w:p>
+    <w:p>
+      <w:pPr>
+        <w:rPr>
+          <w:u w:val="single"/>
+        </w:rPr>
+      </w:pPr>
+    </w:p>
+    <w:p>
+      <w:pPr>
+        <w:rPr>
+          <w:u w:val="single"/>
+        </w:rPr>
+      </w:pPr>
+      <w:r>
+        <w:rPr>
+          <w:u w:val="single"/>
+        </w:rPr>
+        <w:t xml:space="preserve">Plot customisation </w:t>
+      </w:r>
+    </w:p>
+    <w:p>
+      <w:pPr>
+        <w:pStyle w:val="ListParagraph"/>
+        <w:numPr>
+          <w:ilvl w:val="0"/>
+          <w:numId w:val="1"/>
+        </w:numPr>
+        <w:rPr>
+          <w:u w:val="single"/>
+        </w:rPr>
+      </w:pPr>
+      <w:r>
+        <w:t>Title, using %&gt;% layout(title = “title”) -</w:t>
+      </w:r>
+      <w:r>
+        <w:sym w:font="Wingdings" w:char="F0E0"/>
+      </w:r>
+      <w:r>
+        <w:t xml:space="preserve"> can add in </w:t>
+      </w:r>
+      <w:proofErr w:type="spellStart"/>
+      <w:r>
+        <w:t>ggplot</w:t>
+      </w:r>
+      <w:proofErr w:type="spellEnd"/>
+      <w:r>
+        <w:t xml:space="preserve"> or in </w:t>
+      </w:r>
+      <w:proofErr w:type="spellStart"/>
+      <w:r>
+        <w:t>plotly</w:t>
+      </w:r>
+      <w:proofErr w:type="spellEnd"/>
+      <w:r>
+        <w:t xml:space="preserve"> </w:t>
+      </w:r>
+    </w:p>
+    <w:p>
+      <w:pPr>
+        <w:rPr>
+          <w:u w:val="single"/>
+        </w:rPr>
+      </w:pPr>
+    </w:p>
+    <w:p>
+      <w:pPr>
+        <w:rPr>
+          <w:u w:val="single"/>
+        </w:rPr>
+      </w:pPr>
+      <w:r>
+        <w:rPr>
+          <w:u w:val="single"/>
+        </w:rPr>
+        <w:lastRenderedPageBreak/>
+        <w:t xml:space="preserve">Plotting directly from </w:t>
+      </w:r>
+      <w:proofErr w:type="spellStart"/>
+      <w:r>
+        <w:rPr>
+          <w:u w:val="single"/>
+        </w:rPr>
+        <w:t>plotly</w:t>
+      </w:r>
+      <w:proofErr w:type="spellEnd"/>
+      <w:r>
+        <w:rPr>
+          <w:u w:val="single"/>
+        </w:rPr>
+        <w:t xml:space="preserve"> </w:t>
+      </w:r>
+    </w:p>
+    <w:p>
+      <w:r>
+        <w:t xml:space="preserve"> </w:t>
+      </w:r>
+      <w:r>
+        <w:rPr>
+          <w:noProof/>
+          <w:lang w:val="es-419" w:eastAsia="es-419"/>
+        </w:rPr>
+        <w:drawing>
+          <wp:inline distT="0" distB="0" distL="0" distR="0" wp14:anchorId="211975DE" wp14:editId="68CB8928">
+            <wp:extent cx="5200650" cy="1009650"/>
+            <wp:effectExtent l="0" t="0" r="0" b="0"/>
+            <wp:docPr id="1" name="Picture 1"/>
+            <wp:cNvGraphicFramePr>
+              <a:graphicFrameLocks xmlns:a="http://schemas.openxmlformats.org/drawingml/2006/main" noChangeAspect="1"/>
+            </wp:cNvGraphicFramePr>
+            <a:graphic xmlns:a="http://schemas.openxmlformats.org/drawingml/2006/main">
+              <a:graphicData uri="http://schemas.openxmlformats.org/drawingml/2006/picture">
+                <pic:pic xmlns:pic="http://schemas.openxmlformats.org/drawingml/2006/picture">
+                  <pic:nvPicPr>
+                    <pic:cNvPr id="1" name=""/>
+                    <pic:cNvPicPr/>
+                  </pic:nvPicPr>
+                  <pic:blipFill>
+                    <a:blip r:embed="rId10"/>
+                    <a:stretch>
+                      <a:fillRect/>
+                    </a:stretch>
+                  </pic:blipFill>
+                  <pic:spPr>
+                    <a:xfrm>
+                      <a:off x="0" y="0"/>
+                      <a:ext cx="5200650" cy="1009650"/>
+                    </a:xfrm>
+                    <a:prstGeom prst="rect">
+                      <a:avLst/>
+                    </a:prstGeom>
+                  </pic:spPr>
+                </pic:pic>
+              </a:graphicData>
+            </a:graphic>
+          </wp:inline>
+        </w:drawing>
+      </w:r>
+    </w:p>
+    <w:p/>
+    <w:p>
+      <w:pPr>
+        <w:pStyle w:val="ListParagraph"/>
+        <w:numPr>
+          <w:ilvl w:val="0"/>
+          <w:numId w:val="5"/>
+        </w:numPr>
+      </w:pPr>
+      <w:r>
+        <w:t>Type  + scatter to avoid warning messages</w:t>
+      </w:r>
+    </w:p>
+    <w:p>
+      <w:pPr>
+        <w:ind w:left="360"/>
+      </w:pPr>
+      <w:r>
+        <w:rPr>
+          <w:noProof/>
+          <w:lang w:val="es-419" w:eastAsia="es-419"/>
+        </w:rPr>
+        <w:drawing>
+          <wp:inline distT="0" distB="0" distL="0" distR="0" wp14:anchorId="0D6563EF" wp14:editId="05B7789B">
+            <wp:extent cx="5057775" cy="1257300"/>
+            <wp:effectExtent l="0" t="0" r="9525" b="0"/>
+            <wp:docPr id="2" name="Picture 2"/>
+            <wp:cNvGraphicFramePr>
+              <a:graphicFrameLocks xmlns:a="http://schemas.openxmlformats.org/drawingml/2006/main" noChangeAspect="1"/>
+            </wp:cNvGraphicFramePr>
+            <a:graphic xmlns:a="http://schemas.openxmlformats.org/drawingml/2006/main">
+              <a:graphicData uri="http://schemas.openxmlformats.org/drawingml/2006/picture">
+                <pic:pic xmlns:pic="http://schemas.openxmlformats.org/drawingml/2006/picture">
+                  <pic:nvPicPr>
+                    <pic:cNvPr id="1" name=""/>
+                    <pic:cNvPicPr/>
+                  </pic:nvPicPr>
+                  <pic:blipFill>
+                    <a:blip r:embed="rId11"/>
+                    <a:stretch>
+                      <a:fillRect/>
+                    </a:stretch>
+                  </pic:blipFill>
+                  <pic:spPr>
+                    <a:xfrm>
+                      <a:off x="0" y="0"/>
+                      <a:ext cx="5057775" cy="1257300"/>
+                    </a:xfrm>
+                    <a:prstGeom prst="rect">
+                      <a:avLst/>
+                    </a:prstGeom>
+                  </pic:spPr>
+                </pic:pic>
+              </a:graphicData>
+            </a:graphic>
+          </wp:inline>
+        </w:drawing>
+      </w:r>
+    </w:p>
+    <w:p>
+      <w:pPr>
+        <w:pStyle w:val="ListParagraph"/>
+        <w:numPr>
+          <w:ilvl w:val="0"/>
+          <w:numId w:val="6"/>
+        </w:numPr>
+      </w:pPr>
+      <w:r>
+        <w:t xml:space="preserve">~ refers to explained by notation </w:t>
+      </w:r>
+    </w:p>
+    <w:p/>
+    <w:p>
+      <w:bookmarkStart w:id="5" w:name="_GoBack"/>
+      <w:bookmarkEnd w:id="5"/>
     </w:p>
     <w:sectPr>
       <w:pgSz w:w="11906" w:h="16838"/>
@@ -167,9 +1397,221 @@
 </w:document>
 </file>
 
+<file path=word/comments.xml><?xml version="1.0" encoding="utf-8"?>
+<w:comments xmlns:wpc="http://schemas.microsoft.com/office/word/2010/wordprocessingCanvas" xmlns:cx="http://schemas.microsoft.com/office/drawing/2014/chartex" xmlns:cx1="http://schemas.microsoft.com/office/drawing/2015/9/8/chartex" xmlns:mc="http://schemas.openxmlformats.org/markup-compatibility/2006" xmlns:o="urn:schemas-microsoft-com:office:office" xmlns:r="http://schemas.openxmlformats.org/officeDocument/2006/relationships" xmlns:m="http://schemas.openxmlformats.org/officeDocument/2006/math" xmlns:v="urn:schemas-microsoft-com:vml" xmlns:wp14="http://schemas.microsoft.com/office/word/2010/wordprocessingDrawing" xmlns:wp="http://schemas.openxmlformats.org/drawingml/2006/wordprocessingDrawing" xmlns:w10="urn:schemas-microsoft-com:office:word" xmlns:w="http://schemas.openxmlformats.org/wordprocessingml/2006/main" xmlns:w14="http://schemas.microsoft.com/office/word/2010/wordml" xmlns:w15="http://schemas.microsoft.com/office/word/2012/wordml" xmlns:w16se="http://schemas.microsoft.com/office/word/2015/wordml/symex" xmlns:wpg="http://schemas.microsoft.com/office/word/2010/wordprocessingGroup" xmlns:wpi="http://schemas.microsoft.com/office/word/2010/wordprocessingInk" xmlns:wne="http://schemas.microsoft.com/office/word/2006/wordml" xmlns:wps="http://schemas.microsoft.com/office/word/2010/wordprocessingShape" mc:Ignorable="w14 w15 w16se wp14">
+  <w:comment w:id="0" w:author="ROLES Sam" w:date="2021-11-22T19:28:00Z" w:initials="RS">
+    <w:p>
+      <w:pPr>
+        <w:pStyle w:val="CommentText"/>
+      </w:pPr>
+      <w:r>
+        <w:rPr>
+          <w:rStyle w:val="CommentReference"/>
+        </w:rPr>
+        <w:annotationRef/>
+      </w:r>
+      <w:r>
+        <w:t>https://www.youtube.com/watch?v=7rvHnmRsE8w</w:t>
+      </w:r>
+    </w:p>
+  </w:comment>
+  <w:comment w:id="1" w:author="ROLES Sam [2]" w:date="2021-11-22T19:27:00Z" w:initials="RS">
+    <w:p>
+      <w:pPr>
+        <w:pStyle w:val="CommentText"/>
+      </w:pPr>
+      <w:r>
+        <w:rPr>
+          <w:rStyle w:val="CommentReference"/>
+        </w:rPr>
+        <w:annotationRef/>
+      </w:r>
+      <w:r>
+        <w:t>https://www.youtube.com/watch?v=n4tx4-RRhdU</w:t>
+      </w:r>
+    </w:p>
+  </w:comment>
+  <w:comment w:id="2" w:author="ROLES Sam [3]" w:date="2021-11-22T19:27:00Z" w:initials="RS">
+    <w:p>
+      <w:pPr>
+        <w:pStyle w:val="CommentText"/>
+      </w:pPr>
+      <w:r>
+        <w:rPr>
+          <w:rStyle w:val="CommentReference"/>
+        </w:rPr>
+        <w:annotationRef/>
+      </w:r>
+      <w:r>
+        <w:t>https://www.youtube.com/watch?v=09zp-sdRvME</w:t>
+      </w:r>
+    </w:p>
+  </w:comment>
+  <w:comment w:id="3" w:author="ROLES Sam [4]" w:date="2021-11-22T19:30:00Z" w:initials="RS">
+    <w:p>
+      <w:pPr>
+        <w:pStyle w:val="CommentText"/>
+      </w:pPr>
+      <w:r>
+        <w:rPr>
+          <w:rStyle w:val="CommentReference"/>
+        </w:rPr>
+        <w:annotationRef/>
+      </w:r>
+      <w:proofErr w:type="gramStart"/>
+      <w:r>
+        <w:t>doesn’t</w:t>
+      </w:r>
+      <w:proofErr w:type="gramEnd"/>
+      <w:r>
+        <w:t xml:space="preserve"> add spaces </w:t>
+      </w:r>
+    </w:p>
+  </w:comment>
+  <w:comment w:id="4" w:author="ROLES Sam [5]" w:date="2021-11-22T19:26:00Z" w:initials="RS">
+    <w:p>
+      <w:pPr>
+        <w:pStyle w:val="CommentText"/>
+      </w:pPr>
+      <w:r>
+        <w:rPr>
+          <w:rStyle w:val="CommentReference"/>
+        </w:rPr>
+        <w:annotationRef/>
+      </w:r>
+      <w:r>
+        <w:t>Renames the variable age with a line break added too</w:t>
+      </w:r>
+    </w:p>
+  </w:comment>
+</w:comments>
+</file>
+
+<file path=word/commentsExtended.xml><?xml version="1.0" encoding="utf-8"?>
+<w15:commentsEx xmlns:wpc="http://schemas.microsoft.com/office/word/2010/wordprocessingCanvas" xmlns:cx="http://schemas.microsoft.com/office/drawing/2014/chartex" xmlns:cx1="http://schemas.microsoft.com/office/drawing/2015/9/8/chartex" xmlns:mc="http://schemas.openxmlformats.org/markup-compatibility/2006" xmlns:o="urn:schemas-microsoft-com:office:office" xmlns:r="http://schemas.openxmlformats.org/officeDocument/2006/relationships" xmlns:m="http://schemas.openxmlformats.org/officeDocument/2006/math" xmlns:v="urn:schemas-microsoft-com:vml" xmlns:wp14="http://schemas.microsoft.com/office/word/2010/wordprocessingDrawing" xmlns:wp="http://schemas.openxmlformats.org/drawingml/2006/wordprocessingDrawing" xmlns:w10="urn:schemas-microsoft-com:office:word" xmlns:w="http://schemas.openxmlformats.org/wordprocessingml/2006/main" xmlns:w14="http://schemas.microsoft.com/office/word/2010/wordml" xmlns:w15="http://schemas.microsoft.com/office/word/2012/wordml" xmlns:w16se="http://schemas.microsoft.com/office/word/2015/wordml/symex" xmlns:wpg="http://schemas.microsoft.com/office/word/2010/wordprocessingGroup" xmlns:wpi="http://schemas.microsoft.com/office/word/2010/wordprocessingInk" xmlns:wne="http://schemas.microsoft.com/office/word/2006/wordml" xmlns:wps="http://schemas.microsoft.com/office/word/2010/wordprocessingShape" mc:Ignorable="w14 w15 w16se wp14">
+  <w15:commentEx w15:paraId="49193094" w15:done="0"/>
+  <w15:commentEx w15:paraId="55700E9E" w15:done="0"/>
+  <w15:commentEx w15:paraId="6D23A310" w15:done="0"/>
+  <w15:commentEx w15:paraId="5E58AD12" w15:done="0"/>
+  <w15:commentEx w15:paraId="2B682190" w15:done="0"/>
+</w15:commentsEx>
+</file>
+
 <file path=word/numbering.xml><?xml version="1.0" encoding="utf-8"?>
 <w:numbering xmlns:wpc="http://schemas.microsoft.com/office/word/2010/wordprocessingCanvas" xmlns:cx="http://schemas.microsoft.com/office/drawing/2014/chartex" xmlns:cx1="http://schemas.microsoft.com/office/drawing/2015/9/8/chartex" xmlns:mc="http://schemas.openxmlformats.org/markup-compatibility/2006" xmlns:o="urn:schemas-microsoft-com:office:office" xmlns:r="http://schemas.openxmlformats.org/officeDocument/2006/relationships" xmlns:m="http://schemas.openxmlformats.org/officeDocument/2006/math" xmlns:v="urn:schemas-microsoft-com:vml" xmlns:wp14="http://schemas.microsoft.com/office/word/2010/wordprocessingDrawing" xmlns:wp="http://schemas.openxmlformats.org/drawingml/2006/wordprocessingDrawing" xmlns:w10="urn:schemas-microsoft-com:office:word" xmlns:w="http://schemas.openxmlformats.org/wordprocessingml/2006/main" xmlns:w14="http://schemas.microsoft.com/office/word/2010/wordml" xmlns:w15="http://schemas.microsoft.com/office/word/2012/wordml" xmlns:w16se="http://schemas.microsoft.com/office/word/2015/wordml/symex" xmlns:wpg="http://schemas.microsoft.com/office/word/2010/wordprocessingGroup" xmlns:wpi="http://schemas.microsoft.com/office/word/2010/wordprocessingInk" xmlns:wne="http://schemas.microsoft.com/office/word/2006/wordml" xmlns:wps="http://schemas.microsoft.com/office/word/2010/wordprocessingShape" mc:Ignorable="w14 w15 w16se wp14">
   <w:abstractNum w:abstractNumId="0" w15:restartNumberingAfterBreak="0">
+    <w:nsid w:val="05693360"/>
+    <w:multiLevelType w:val="hybridMultilevel"/>
+    <w:tmpl w:val="35F8B862"/>
+    <w:lvl w:ilvl="0" w:tplc="F7A07692">
+      <w:numFmt w:val="bullet"/>
+      <w:lvlText w:val=""/>
+      <w:lvlJc w:val="left"/>
+      <w:pPr>
+        <w:ind w:left="720" w:hanging="360"/>
+      </w:pPr>
+      <w:rPr>
+        <w:rFonts w:ascii="Symbol" w:eastAsiaTheme="minorHAnsi" w:hAnsi="Symbol" w:cstheme="minorBidi" w:hint="default"/>
+      </w:rPr>
+    </w:lvl>
+    <w:lvl w:ilvl="1" w:tplc="580A0003" w:tentative="1">
+      <w:start w:val="1"/>
+      <w:numFmt w:val="bullet"/>
+      <w:lvlText w:val="o"/>
+      <w:lvlJc w:val="left"/>
+      <w:pPr>
+        <w:ind w:left="1440" w:hanging="360"/>
+      </w:pPr>
+      <w:rPr>
+        <w:rFonts w:ascii="Courier New" w:hAnsi="Courier New" w:cs="Courier New" w:hint="default"/>
+      </w:rPr>
+    </w:lvl>
+    <w:lvl w:ilvl="2" w:tplc="580A0005" w:tentative="1">
+      <w:start w:val="1"/>
+      <w:numFmt w:val="bullet"/>
+      <w:lvlText w:val=""/>
+      <w:lvlJc w:val="left"/>
+      <w:pPr>
+        <w:ind w:left="2160" w:hanging="360"/>
+      </w:pPr>
+      <w:rPr>
+        <w:rFonts w:ascii="Wingdings" w:hAnsi="Wingdings" w:hint="default"/>
+      </w:rPr>
+    </w:lvl>
+    <w:lvl w:ilvl="3" w:tplc="580A0001" w:tentative="1">
+      <w:start w:val="1"/>
+      <w:numFmt w:val="bullet"/>
+      <w:lvlText w:val=""/>
+      <w:lvlJc w:val="left"/>
+      <w:pPr>
+        <w:ind w:left="2880" w:hanging="360"/>
+      </w:pPr>
+      <w:rPr>
+        <w:rFonts w:ascii="Symbol" w:hAnsi="Symbol" w:hint="default"/>
+      </w:rPr>
+    </w:lvl>
+    <w:lvl w:ilvl="4" w:tplc="580A0003" w:tentative="1">
+      <w:start w:val="1"/>
+      <w:numFmt w:val="bullet"/>
+      <w:lvlText w:val="o"/>
+      <w:lvlJc w:val="left"/>
+      <w:pPr>
+        <w:ind w:left="3600" w:hanging="360"/>
+      </w:pPr>
+      <w:rPr>
+        <w:rFonts w:ascii="Courier New" w:hAnsi="Courier New" w:cs="Courier New" w:hint="default"/>
+      </w:rPr>
+    </w:lvl>
+    <w:lvl w:ilvl="5" w:tplc="580A0005" w:tentative="1">
+      <w:start w:val="1"/>
+      <w:numFmt w:val="bullet"/>
+      <w:lvlText w:val=""/>
+      <w:lvlJc w:val="left"/>
+      <w:pPr>
+        <w:ind w:left="4320" w:hanging="360"/>
+      </w:pPr>
+      <w:rPr>
+        <w:rFonts w:ascii="Wingdings" w:hAnsi="Wingdings" w:hint="default"/>
+      </w:rPr>
+    </w:lvl>
+    <w:lvl w:ilvl="6" w:tplc="580A0001" w:tentative="1">
+      <w:start w:val="1"/>
+      <w:numFmt w:val="bullet"/>
+      <w:lvlText w:val=""/>
+      <w:lvlJc w:val="left"/>
+      <w:pPr>
+        <w:ind w:left="5040" w:hanging="360"/>
+      </w:pPr>
+      <w:rPr>
+        <w:rFonts w:ascii="Symbol" w:hAnsi="Symbol" w:hint="default"/>
+      </w:rPr>
+    </w:lvl>
+    <w:lvl w:ilvl="7" w:tplc="580A0003" w:tentative="1">
+      <w:start w:val="1"/>
+      <w:numFmt w:val="bullet"/>
+      <w:lvlText w:val="o"/>
+      <w:lvlJc w:val="left"/>
+      <w:pPr>
+        <w:ind w:left="5760" w:hanging="360"/>
+      </w:pPr>
+      <w:rPr>
+        <w:rFonts w:ascii="Courier New" w:hAnsi="Courier New" w:cs="Courier New" w:hint="default"/>
+      </w:rPr>
+    </w:lvl>
+    <w:lvl w:ilvl="8" w:tplc="580A0005" w:tentative="1">
+      <w:start w:val="1"/>
+      <w:numFmt w:val="bullet"/>
+      <w:lvlText w:val=""/>
+      <w:lvlJc w:val="left"/>
+      <w:pPr>
+        <w:ind w:left="6480" w:hanging="360"/>
+      </w:pPr>
+      <w:rPr>
+        <w:rFonts w:ascii="Wingdings" w:hAnsi="Wingdings" w:hint="default"/>
+      </w:rPr>
+    </w:lvl>
+  </w:abstractNum>
+  <w:abstractNum w:abstractNumId="1" w15:restartNumberingAfterBreak="0">
     <w:nsid w:val="15E4109F"/>
     <w:multiLevelType w:val="hybridMultilevel"/>
     <w:tmpl w:val="760C2E82"/>
@@ -281,7 +1723,7 @@
       </w:rPr>
     </w:lvl>
   </w:abstractNum>
-  <w:abstractNum w:abstractNumId="1" w15:restartNumberingAfterBreak="0">
+  <w:abstractNum w:abstractNumId="2" w15:restartNumberingAfterBreak="0">
     <w:nsid w:val="48662235"/>
     <w:multiLevelType w:val="hybridMultilevel"/>
     <w:tmpl w:val="81B69DBA"/>
@@ -393,13 +1835,381 @@
       </w:rPr>
     </w:lvl>
   </w:abstractNum>
+  <w:abstractNum w:abstractNumId="3" w15:restartNumberingAfterBreak="0">
+    <w:nsid w:val="6099136D"/>
+    <w:multiLevelType w:val="hybridMultilevel"/>
+    <w:tmpl w:val="94028B0E"/>
+    <w:lvl w:ilvl="0" w:tplc="E7BEFE2C">
+      <w:numFmt w:val="bullet"/>
+      <w:lvlText w:val="-"/>
+      <w:lvlJc w:val="left"/>
+      <w:pPr>
+        <w:ind w:left="720" w:hanging="360"/>
+      </w:pPr>
+      <w:rPr>
+        <w:rFonts w:ascii="Calibri" w:eastAsiaTheme="minorHAnsi" w:hAnsi="Calibri" w:cs="Calibri" w:hint="default"/>
+      </w:rPr>
+    </w:lvl>
+    <w:lvl w:ilvl="1" w:tplc="580A0003" w:tentative="1">
+      <w:start w:val="1"/>
+      <w:numFmt w:val="bullet"/>
+      <w:lvlText w:val="o"/>
+      <w:lvlJc w:val="left"/>
+      <w:pPr>
+        <w:ind w:left="1440" w:hanging="360"/>
+      </w:pPr>
+      <w:rPr>
+        <w:rFonts w:ascii="Courier New" w:hAnsi="Courier New" w:cs="Courier New" w:hint="default"/>
+      </w:rPr>
+    </w:lvl>
+    <w:lvl w:ilvl="2" w:tplc="580A0005" w:tentative="1">
+      <w:start w:val="1"/>
+      <w:numFmt w:val="bullet"/>
+      <w:lvlText w:val=""/>
+      <w:lvlJc w:val="left"/>
+      <w:pPr>
+        <w:ind w:left="2160" w:hanging="360"/>
+      </w:pPr>
+      <w:rPr>
+        <w:rFonts w:ascii="Wingdings" w:hAnsi="Wingdings" w:hint="default"/>
+      </w:rPr>
+    </w:lvl>
+    <w:lvl w:ilvl="3" w:tplc="580A0001" w:tentative="1">
+      <w:start w:val="1"/>
+      <w:numFmt w:val="bullet"/>
+      <w:lvlText w:val=""/>
+      <w:lvlJc w:val="left"/>
+      <w:pPr>
+        <w:ind w:left="2880" w:hanging="360"/>
+      </w:pPr>
+      <w:rPr>
+        <w:rFonts w:ascii="Symbol" w:hAnsi="Symbol" w:hint="default"/>
+      </w:rPr>
+    </w:lvl>
+    <w:lvl w:ilvl="4" w:tplc="580A0003" w:tentative="1">
+      <w:start w:val="1"/>
+      <w:numFmt w:val="bullet"/>
+      <w:lvlText w:val="o"/>
+      <w:lvlJc w:val="left"/>
+      <w:pPr>
+        <w:ind w:left="3600" w:hanging="360"/>
+      </w:pPr>
+      <w:rPr>
+        <w:rFonts w:ascii="Courier New" w:hAnsi="Courier New" w:cs="Courier New" w:hint="default"/>
+      </w:rPr>
+    </w:lvl>
+    <w:lvl w:ilvl="5" w:tplc="580A0005" w:tentative="1">
+      <w:start w:val="1"/>
+      <w:numFmt w:val="bullet"/>
+      <w:lvlText w:val=""/>
+      <w:lvlJc w:val="left"/>
+      <w:pPr>
+        <w:ind w:left="4320" w:hanging="360"/>
+      </w:pPr>
+      <w:rPr>
+        <w:rFonts w:ascii="Wingdings" w:hAnsi="Wingdings" w:hint="default"/>
+      </w:rPr>
+    </w:lvl>
+    <w:lvl w:ilvl="6" w:tplc="580A0001" w:tentative="1">
+      <w:start w:val="1"/>
+      <w:numFmt w:val="bullet"/>
+      <w:lvlText w:val=""/>
+      <w:lvlJc w:val="left"/>
+      <w:pPr>
+        <w:ind w:left="5040" w:hanging="360"/>
+      </w:pPr>
+      <w:rPr>
+        <w:rFonts w:ascii="Symbol" w:hAnsi="Symbol" w:hint="default"/>
+      </w:rPr>
+    </w:lvl>
+    <w:lvl w:ilvl="7" w:tplc="580A0003" w:tentative="1">
+      <w:start w:val="1"/>
+      <w:numFmt w:val="bullet"/>
+      <w:lvlText w:val="o"/>
+      <w:lvlJc w:val="left"/>
+      <w:pPr>
+        <w:ind w:left="5760" w:hanging="360"/>
+      </w:pPr>
+      <w:rPr>
+        <w:rFonts w:ascii="Courier New" w:hAnsi="Courier New" w:cs="Courier New" w:hint="default"/>
+      </w:rPr>
+    </w:lvl>
+    <w:lvl w:ilvl="8" w:tplc="580A0005" w:tentative="1">
+      <w:start w:val="1"/>
+      <w:numFmt w:val="bullet"/>
+      <w:lvlText w:val=""/>
+      <w:lvlJc w:val="left"/>
+      <w:pPr>
+        <w:ind w:left="6480" w:hanging="360"/>
+      </w:pPr>
+      <w:rPr>
+        <w:rFonts w:ascii="Wingdings" w:hAnsi="Wingdings" w:hint="default"/>
+      </w:rPr>
+    </w:lvl>
+  </w:abstractNum>
+  <w:abstractNum w:abstractNumId="4" w15:restartNumberingAfterBreak="0">
+    <w:nsid w:val="6C42791D"/>
+    <w:multiLevelType w:val="hybridMultilevel"/>
+    <w:tmpl w:val="9F24B754"/>
+    <w:lvl w:ilvl="0" w:tplc="36BADCE4">
+      <w:numFmt w:val="bullet"/>
+      <w:lvlText w:val=""/>
+      <w:lvlJc w:val="left"/>
+      <w:pPr>
+        <w:ind w:left="720" w:hanging="360"/>
+      </w:pPr>
+      <w:rPr>
+        <w:rFonts w:ascii="Wingdings" w:eastAsiaTheme="minorHAnsi" w:hAnsi="Wingdings" w:cstheme="minorBidi" w:hint="default"/>
+      </w:rPr>
+    </w:lvl>
+    <w:lvl w:ilvl="1" w:tplc="580A0003" w:tentative="1">
+      <w:start w:val="1"/>
+      <w:numFmt w:val="bullet"/>
+      <w:lvlText w:val="o"/>
+      <w:lvlJc w:val="left"/>
+      <w:pPr>
+        <w:ind w:left="1440" w:hanging="360"/>
+      </w:pPr>
+      <w:rPr>
+        <w:rFonts w:ascii="Courier New" w:hAnsi="Courier New" w:cs="Courier New" w:hint="default"/>
+      </w:rPr>
+    </w:lvl>
+    <w:lvl w:ilvl="2" w:tplc="580A0005" w:tentative="1">
+      <w:start w:val="1"/>
+      <w:numFmt w:val="bullet"/>
+      <w:lvlText w:val=""/>
+      <w:lvlJc w:val="left"/>
+      <w:pPr>
+        <w:ind w:left="2160" w:hanging="360"/>
+      </w:pPr>
+      <w:rPr>
+        <w:rFonts w:ascii="Wingdings" w:hAnsi="Wingdings" w:hint="default"/>
+      </w:rPr>
+    </w:lvl>
+    <w:lvl w:ilvl="3" w:tplc="580A0001" w:tentative="1">
+      <w:start w:val="1"/>
+      <w:numFmt w:val="bullet"/>
+      <w:lvlText w:val=""/>
+      <w:lvlJc w:val="left"/>
+      <w:pPr>
+        <w:ind w:left="2880" w:hanging="360"/>
+      </w:pPr>
+      <w:rPr>
+        <w:rFonts w:ascii="Symbol" w:hAnsi="Symbol" w:hint="default"/>
+      </w:rPr>
+    </w:lvl>
+    <w:lvl w:ilvl="4" w:tplc="580A0003" w:tentative="1">
+      <w:start w:val="1"/>
+      <w:numFmt w:val="bullet"/>
+      <w:lvlText w:val="o"/>
+      <w:lvlJc w:val="left"/>
+      <w:pPr>
+        <w:ind w:left="3600" w:hanging="360"/>
+      </w:pPr>
+      <w:rPr>
+        <w:rFonts w:ascii="Courier New" w:hAnsi="Courier New" w:cs="Courier New" w:hint="default"/>
+      </w:rPr>
+    </w:lvl>
+    <w:lvl w:ilvl="5" w:tplc="580A0005" w:tentative="1">
+      <w:start w:val="1"/>
+      <w:numFmt w:val="bullet"/>
+      <w:lvlText w:val=""/>
+      <w:lvlJc w:val="left"/>
+      <w:pPr>
+        <w:ind w:left="4320" w:hanging="360"/>
+      </w:pPr>
+      <w:rPr>
+        <w:rFonts w:ascii="Wingdings" w:hAnsi="Wingdings" w:hint="default"/>
+      </w:rPr>
+    </w:lvl>
+    <w:lvl w:ilvl="6" w:tplc="580A0001" w:tentative="1">
+      <w:start w:val="1"/>
+      <w:numFmt w:val="bullet"/>
+      <w:lvlText w:val=""/>
+      <w:lvlJc w:val="left"/>
+      <w:pPr>
+        <w:ind w:left="5040" w:hanging="360"/>
+      </w:pPr>
+      <w:rPr>
+        <w:rFonts w:ascii="Symbol" w:hAnsi="Symbol" w:hint="default"/>
+      </w:rPr>
+    </w:lvl>
+    <w:lvl w:ilvl="7" w:tplc="580A0003" w:tentative="1">
+      <w:start w:val="1"/>
+      <w:numFmt w:val="bullet"/>
+      <w:lvlText w:val="o"/>
+      <w:lvlJc w:val="left"/>
+      <w:pPr>
+        <w:ind w:left="5760" w:hanging="360"/>
+      </w:pPr>
+      <w:rPr>
+        <w:rFonts w:ascii="Courier New" w:hAnsi="Courier New" w:cs="Courier New" w:hint="default"/>
+      </w:rPr>
+    </w:lvl>
+    <w:lvl w:ilvl="8" w:tplc="580A0005" w:tentative="1">
+      <w:start w:val="1"/>
+      <w:numFmt w:val="bullet"/>
+      <w:lvlText w:val=""/>
+      <w:lvlJc w:val="left"/>
+      <w:pPr>
+        <w:ind w:left="6480" w:hanging="360"/>
+      </w:pPr>
+      <w:rPr>
+        <w:rFonts w:ascii="Wingdings" w:hAnsi="Wingdings" w:hint="default"/>
+      </w:rPr>
+    </w:lvl>
+  </w:abstractNum>
+  <w:abstractNum w:abstractNumId="5" w15:restartNumberingAfterBreak="0">
+    <w:nsid w:val="7C174007"/>
+    <w:multiLevelType w:val="hybridMultilevel"/>
+    <w:tmpl w:val="06A2E1F6"/>
+    <w:lvl w:ilvl="0" w:tplc="4DF28DF8">
+      <w:numFmt w:val="bullet"/>
+      <w:lvlText w:val=""/>
+      <w:lvlJc w:val="left"/>
+      <w:pPr>
+        <w:ind w:left="720" w:hanging="360"/>
+      </w:pPr>
+      <w:rPr>
+        <w:rFonts w:ascii="Wingdings" w:eastAsiaTheme="minorHAnsi" w:hAnsi="Wingdings" w:cstheme="minorBidi" w:hint="default"/>
+      </w:rPr>
+    </w:lvl>
+    <w:lvl w:ilvl="1" w:tplc="580A0003" w:tentative="1">
+      <w:start w:val="1"/>
+      <w:numFmt w:val="bullet"/>
+      <w:lvlText w:val="o"/>
+      <w:lvlJc w:val="left"/>
+      <w:pPr>
+        <w:ind w:left="1440" w:hanging="360"/>
+      </w:pPr>
+      <w:rPr>
+        <w:rFonts w:ascii="Courier New" w:hAnsi="Courier New" w:cs="Courier New" w:hint="default"/>
+      </w:rPr>
+    </w:lvl>
+    <w:lvl w:ilvl="2" w:tplc="580A0005" w:tentative="1">
+      <w:start w:val="1"/>
+      <w:numFmt w:val="bullet"/>
+      <w:lvlText w:val=""/>
+      <w:lvlJc w:val="left"/>
+      <w:pPr>
+        <w:ind w:left="2160" w:hanging="360"/>
+      </w:pPr>
+      <w:rPr>
+        <w:rFonts w:ascii="Wingdings" w:hAnsi="Wingdings" w:hint="default"/>
+      </w:rPr>
+    </w:lvl>
+    <w:lvl w:ilvl="3" w:tplc="580A0001" w:tentative="1">
+      <w:start w:val="1"/>
+      <w:numFmt w:val="bullet"/>
+      <w:lvlText w:val=""/>
+      <w:lvlJc w:val="left"/>
+      <w:pPr>
+        <w:ind w:left="2880" w:hanging="360"/>
+      </w:pPr>
+      <w:rPr>
+        <w:rFonts w:ascii="Symbol" w:hAnsi="Symbol" w:hint="default"/>
+      </w:rPr>
+    </w:lvl>
+    <w:lvl w:ilvl="4" w:tplc="580A0003" w:tentative="1">
+      <w:start w:val="1"/>
+      <w:numFmt w:val="bullet"/>
+      <w:lvlText w:val="o"/>
+      <w:lvlJc w:val="left"/>
+      <w:pPr>
+        <w:ind w:left="3600" w:hanging="360"/>
+      </w:pPr>
+      <w:rPr>
+        <w:rFonts w:ascii="Courier New" w:hAnsi="Courier New" w:cs="Courier New" w:hint="default"/>
+      </w:rPr>
+    </w:lvl>
+    <w:lvl w:ilvl="5" w:tplc="580A0005" w:tentative="1">
+      <w:start w:val="1"/>
+      <w:numFmt w:val="bullet"/>
+      <w:lvlText w:val=""/>
+      <w:lvlJc w:val="left"/>
+      <w:pPr>
+        <w:ind w:left="4320" w:hanging="360"/>
+      </w:pPr>
+      <w:rPr>
+        <w:rFonts w:ascii="Wingdings" w:hAnsi="Wingdings" w:hint="default"/>
+      </w:rPr>
+    </w:lvl>
+    <w:lvl w:ilvl="6" w:tplc="580A0001" w:tentative="1">
+      <w:start w:val="1"/>
+      <w:numFmt w:val="bullet"/>
+      <w:lvlText w:val=""/>
+      <w:lvlJc w:val="left"/>
+      <w:pPr>
+        <w:ind w:left="5040" w:hanging="360"/>
+      </w:pPr>
+      <w:rPr>
+        <w:rFonts w:ascii="Symbol" w:hAnsi="Symbol" w:hint="default"/>
+      </w:rPr>
+    </w:lvl>
+    <w:lvl w:ilvl="7" w:tplc="580A0003" w:tentative="1">
+      <w:start w:val="1"/>
+      <w:numFmt w:val="bullet"/>
+      <w:lvlText w:val="o"/>
+      <w:lvlJc w:val="left"/>
+      <w:pPr>
+        <w:ind w:left="5760" w:hanging="360"/>
+      </w:pPr>
+      <w:rPr>
+        <w:rFonts w:ascii="Courier New" w:hAnsi="Courier New" w:cs="Courier New" w:hint="default"/>
+      </w:rPr>
+    </w:lvl>
+    <w:lvl w:ilvl="8" w:tplc="580A0005" w:tentative="1">
+      <w:start w:val="1"/>
+      <w:numFmt w:val="bullet"/>
+      <w:lvlText w:val=""/>
+      <w:lvlJc w:val="left"/>
+      <w:pPr>
+        <w:ind w:left="6480" w:hanging="360"/>
+      </w:pPr>
+      <w:rPr>
+        <w:rFonts w:ascii="Wingdings" w:hAnsi="Wingdings" w:hint="default"/>
+      </w:rPr>
+    </w:lvl>
+  </w:abstractNum>
   <w:num w:numId="1">
+    <w:abstractNumId w:val="1"/>
+  </w:num>
+  <w:num w:numId="2">
+    <w:abstractNumId w:val="2"/>
+  </w:num>
+  <w:num w:numId="3">
+    <w:abstractNumId w:val="3"/>
+  </w:num>
+  <w:num w:numId="4">
+    <w:abstractNumId w:val="4"/>
+  </w:num>
+  <w:num w:numId="5">
+    <w:abstractNumId w:val="5"/>
+  </w:num>
+  <w:num w:numId="6">
     <w:abstractNumId w:val="0"/>
   </w:num>
-  <w:num w:numId="2">
-    <w:abstractNumId w:val="1"/>
-  </w:num>
 </w:numbering>
+</file>
+
+<file path=word/people.xml><?xml version="1.0" encoding="utf-8"?>
+<w15:people xmlns:wpc="http://schemas.microsoft.com/office/word/2010/wordprocessingCanvas" xmlns:cx="http://schemas.microsoft.com/office/drawing/2014/chartex" xmlns:cx1="http://schemas.microsoft.com/office/drawing/2015/9/8/chartex" xmlns:mc="http://schemas.openxmlformats.org/markup-compatibility/2006" xmlns:o="urn:schemas-microsoft-com:office:office" xmlns:r="http://schemas.openxmlformats.org/officeDocument/2006/relationships" xmlns:m="http://schemas.openxmlformats.org/officeDocument/2006/math" xmlns:v="urn:schemas-microsoft-com:vml" xmlns:wp14="http://schemas.microsoft.com/office/word/2010/wordprocessingDrawing" xmlns:wp="http://schemas.openxmlformats.org/drawingml/2006/wordprocessingDrawing" xmlns:w10="urn:schemas-microsoft-com:office:word" xmlns:w="http://schemas.openxmlformats.org/wordprocessingml/2006/main" xmlns:w14="http://schemas.microsoft.com/office/word/2010/wordml" xmlns:w15="http://schemas.microsoft.com/office/word/2012/wordml" xmlns:w16se="http://schemas.microsoft.com/office/word/2015/wordml/symex" xmlns:wpg="http://schemas.microsoft.com/office/word/2010/wordprocessingGroup" xmlns:wpi="http://schemas.microsoft.com/office/word/2010/wordprocessingInk" xmlns:wne="http://schemas.microsoft.com/office/word/2006/wordml" xmlns:wps="http://schemas.microsoft.com/office/word/2010/wordprocessingShape" mc:Ignorable="w14 w15 w16se wp14">
+  <w15:person w15:author="ROLES Sam">
+    <w15:presenceInfo w15:providerId="AD" w15:userId="S-1-5-21-861567501-1417001333-682003330-759127"/>
+  </w15:person>
+  <w15:person w15:author="ROLES Sam [2]">
+    <w15:presenceInfo w15:providerId="AD" w15:userId="S-1-5-21-861567501-1417001333-682003330-759127"/>
+  </w15:person>
+  <w15:person w15:author="ROLES Sam [3]">
+    <w15:presenceInfo w15:providerId="AD" w15:userId="S-1-5-21-861567501-1417001333-682003330-759127"/>
+  </w15:person>
+  <w15:person w15:author="ROLES Sam [4]">
+    <w15:presenceInfo w15:providerId="AD" w15:userId="S-1-5-21-861567501-1417001333-682003330-759127"/>
+  </w15:person>
+  <w15:person w15:author="ROLES Sam [5]">
+    <w15:presenceInfo w15:providerId="AD" w15:userId="S-1-5-21-861567501-1417001333-682003330-759127"/>
+  </w15:person>
+</w15:people>
 </file>
 
 <file path=word/styles.xml><?xml version="1.0" encoding="utf-8"?>
@@ -799,7 +2609,6 @@
   <w:style w:type="character" w:default="1" w:styleId="DefaultParagraphFont">
     <w:name w:val="Default Paragraph Font"/>
     <w:uiPriority w:val="1"/>
-    <w:semiHidden/>
     <w:unhideWhenUsed/>
   </w:style>
   <w:style w:type="table" w:default="1" w:styleId="TableNormal">
@@ -833,6 +2642,104 @@
       <w:ind w:left="720"/>
       <w:contextualSpacing/>
     </w:pPr>
+  </w:style>
+  <w:style w:type="character" w:styleId="CommentReference">
+    <w:name w:val="annotation reference"/>
+    <w:basedOn w:val="DefaultParagraphFont"/>
+    <w:uiPriority w:val="99"/>
+    <w:semiHidden/>
+    <w:unhideWhenUsed/>
+    <w:rsid w:val="00F02031"/>
+    <w:rPr>
+      <w:sz w:val="16"/>
+      <w:szCs w:val="16"/>
+    </w:rPr>
+  </w:style>
+  <w:style w:type="paragraph" w:styleId="CommentText">
+    <w:name w:val="annotation text"/>
+    <w:basedOn w:val="Normal"/>
+    <w:link w:val="CommentTextChar"/>
+    <w:uiPriority w:val="99"/>
+    <w:semiHidden/>
+    <w:unhideWhenUsed/>
+    <w:rsid w:val="00F02031"/>
+    <w:pPr>
+      <w:spacing w:line="240" w:lineRule="auto"/>
+    </w:pPr>
+    <w:rPr>
+      <w:sz w:val="20"/>
+      <w:szCs w:val="20"/>
+    </w:rPr>
+  </w:style>
+  <w:style w:type="character" w:customStyle="1" w:styleId="CommentTextChar">
+    <w:name w:val="Comment Text Char"/>
+    <w:basedOn w:val="DefaultParagraphFont"/>
+    <w:link w:val="CommentText"/>
+    <w:uiPriority w:val="99"/>
+    <w:semiHidden/>
+    <w:rsid w:val="00F02031"/>
+    <w:rPr>
+      <w:sz w:val="20"/>
+      <w:szCs w:val="20"/>
+    </w:rPr>
+  </w:style>
+  <w:style w:type="paragraph" w:styleId="CommentSubject">
+    <w:name w:val="annotation subject"/>
+    <w:basedOn w:val="CommentText"/>
+    <w:next w:val="CommentText"/>
+    <w:link w:val="CommentSubjectChar"/>
+    <w:uiPriority w:val="99"/>
+    <w:semiHidden/>
+    <w:unhideWhenUsed/>
+    <w:rsid w:val="00F02031"/>
+    <w:rPr>
+      <w:b/>
+      <w:bCs/>
+    </w:rPr>
+  </w:style>
+  <w:style w:type="character" w:customStyle="1" w:styleId="CommentSubjectChar">
+    <w:name w:val="Comment Subject Char"/>
+    <w:basedOn w:val="CommentTextChar"/>
+    <w:link w:val="CommentSubject"/>
+    <w:uiPriority w:val="99"/>
+    <w:semiHidden/>
+    <w:rsid w:val="00F02031"/>
+    <w:rPr>
+      <w:b/>
+      <w:bCs/>
+      <w:sz w:val="20"/>
+      <w:szCs w:val="20"/>
+    </w:rPr>
+  </w:style>
+  <w:style w:type="paragraph" w:styleId="BalloonText">
+    <w:name w:val="Balloon Text"/>
+    <w:basedOn w:val="Normal"/>
+    <w:link w:val="BalloonTextChar"/>
+    <w:uiPriority w:val="99"/>
+    <w:semiHidden/>
+    <w:unhideWhenUsed/>
+    <w:rsid w:val="00F02031"/>
+    <w:pPr>
+      <w:spacing w:after="0" w:line="240" w:lineRule="auto"/>
+    </w:pPr>
+    <w:rPr>
+      <w:rFonts w:ascii="Segoe UI" w:hAnsi="Segoe UI" w:cs="Segoe UI"/>
+      <w:sz w:val="18"/>
+      <w:szCs w:val="18"/>
+    </w:rPr>
+  </w:style>
+  <w:style w:type="character" w:customStyle="1" w:styleId="BalloonTextChar">
+    <w:name w:val="Balloon Text Char"/>
+    <w:basedOn w:val="DefaultParagraphFont"/>
+    <w:link w:val="BalloonText"/>
+    <w:uiPriority w:val="99"/>
+    <w:semiHidden/>
+    <w:rsid w:val="00F02031"/>
+    <w:rPr>
+      <w:rFonts w:ascii="Segoe UI" w:hAnsi="Segoe UI" w:cs="Segoe UI"/>
+      <w:sz w:val="18"/>
+      <w:szCs w:val="18"/>
+    </w:rPr>
   </w:style>
 </w:styles>
 </file>
@@ -1366,16 +3273,8 @@
 <file path=customXml/itemProps3.xml><?xml version="1.0" encoding="utf-8"?>
 <ds:datastoreItem xmlns:ds="http://schemas.openxmlformats.org/officeDocument/2006/customXml" ds:itemID="{54A4B833-AA1C-44CF-9EAF-C131CCD8DF32}">
   <ds:schemaRefs>
-    <ds:schemaRef ds:uri="http://purl.org/dc/terms/"/>
     <ds:schemaRef ds:uri="http://schemas.microsoft.com/office/2006/metadata/properties"/>
-    <ds:schemaRef ds:uri="4747568c-94c8-47d0-8c73-ea7265c04885"/>
-    <ds:schemaRef ds:uri="http://schemas.microsoft.com/office/2006/documentManagement/types"/>
-    <ds:schemaRef ds:uri="http://schemas.openxmlformats.org/package/2006/metadata/core-properties"/>
-    <ds:schemaRef ds:uri="e45b419a-f90e-4eba-ba7e-4c1bf05c5e3a"/>
-    <ds:schemaRef ds:uri="http://purl.org/dc/elements/1.1/"/>
     <ds:schemaRef ds:uri="http://schemas.microsoft.com/office/infopath/2007/PartnerControls"/>
-    <ds:schemaRef ds:uri="http://purl.org/dc/dcmitype/"/>
-    <ds:schemaRef ds:uri="http://www.w3.org/XML/1998/namespace"/>
   </ds:schemaRefs>
 </ds:datastoreItem>
 </file>
</xml_diff>